<commit_message>
Super Trooper - Box and missing cards
</commit_message>
<xml_diff>
--- a/supertrooper/pravidla.docx
+++ b/supertrooper/pravidla.docx
@@ -239,7 +239,7 @@
           <w:sz w:val="40"/>
           <w:szCs w:val="40"/>
         </w:rPr>
-        <w:t xml:space="preserve">odzemních městech </w:t>
+        <w:t xml:space="preserve">odzemních měst </w:t>
       </w:r>
       <w:r>
         <w:rPr>
@@ -693,6 +693,76 @@
           <w:szCs w:val="44"/>
         </w:rPr>
         <w:t>Pravidla</w:t>
+      </w:r>
+    </w:p>
+    <w:p>
+      <w:pPr>
+        <w:rPr>
+          <w:sz w:val="44"/>
+          <w:szCs w:val="44"/>
+        </w:rPr>
+      </w:pPr>
+      <w:r>
+        <w:rPr>
+          <w:sz w:val="44"/>
+          <w:szCs w:val="44"/>
+        </w:rPr>
+        <w:t xml:space="preserve">Super </w:t>
+      </w:r>
+      <w:proofErr w:type="spellStart"/>
+      <w:r>
+        <w:rPr>
+          <w:sz w:val="44"/>
+          <w:szCs w:val="44"/>
+        </w:rPr>
+        <w:t>Trooper</w:t>
+      </w:r>
+      <w:proofErr w:type="spellEnd"/>
+      <w:r>
+        <w:rPr>
+          <w:sz w:val="44"/>
+          <w:szCs w:val="44"/>
+        </w:rPr>
+        <w:t xml:space="preserve">: </w:t>
+      </w:r>
+      <w:proofErr w:type="spellStart"/>
+      <w:r>
+        <w:rPr>
+          <w:sz w:val="44"/>
+          <w:szCs w:val="44"/>
+        </w:rPr>
+        <w:t>Final</w:t>
+      </w:r>
+      <w:proofErr w:type="spellEnd"/>
+      <w:r>
+        <w:rPr>
+          <w:sz w:val="44"/>
+          <w:szCs w:val="44"/>
+        </w:rPr>
+        <w:t xml:space="preserve"> </w:t>
+      </w:r>
+      <w:proofErr w:type="spellStart"/>
+      <w:r>
+        <w:rPr>
+          <w:sz w:val="44"/>
+          <w:szCs w:val="44"/>
+        </w:rPr>
+        <w:t>Conflict</w:t>
+      </w:r>
+      <w:proofErr w:type="spellEnd"/>
+      <w:r>
+        <w:rPr>
+          <w:sz w:val="44"/>
+          <w:szCs w:val="44"/>
+        </w:rPr>
+        <w:t xml:space="preserve"> je hra pro dva hráče, každý hraje s jedním balíčkem. Na začátku hry se balíčky náhodně zamíchají a každý hráč si přibere 5 karet a hru začíná s 5 mincemi.</w:t>
+      </w:r>
+      <w:r>
+        <w:rPr>
+          <w:sz w:val="44"/>
+          <w:szCs w:val="44"/>
+        </w:rPr>
+        <w:t xml:space="preserve"> Hráči se střídají ve svých kolech a hru začíná náhodně určený hráč.</w:t>
       </w:r>
     </w:p>
     <w:p>
@@ -1336,7 +1406,6 @@
         </w:rPr>
         <w:t xml:space="preserve"> </w:t>
       </w:r>
-      <w:proofErr w:type="gramStart"/>
       <w:r>
         <w:rPr>
           <w:sz w:val="44"/>
@@ -1372,7 +1441,6 @@
         </w:rPr>
         <w:t>dálost</w:t>
       </w:r>
-      <w:proofErr w:type="gramEnd"/>
       <w:r>
         <w:rPr>
           <w:sz w:val="44"/>
@@ -1393,76 +1461,6 @@
           <w:szCs w:val="44"/>
         </w:rPr>
         <w:t>řekvapení</w:t>
-      </w:r>
-    </w:p>
-    <w:p>
-      <w:pPr>
-        <w:rPr>
-          <w:sz w:val="44"/>
-          <w:szCs w:val="44"/>
-        </w:rPr>
-      </w:pPr>
-      <w:r>
-        <w:rPr>
-          <w:sz w:val="44"/>
-          <w:szCs w:val="44"/>
-        </w:rPr>
-        <w:t xml:space="preserve">Super </w:t>
-      </w:r>
-      <w:proofErr w:type="spellStart"/>
-      <w:r>
-        <w:rPr>
-          <w:sz w:val="44"/>
-          <w:szCs w:val="44"/>
-        </w:rPr>
-        <w:t>Trooper</w:t>
-      </w:r>
-      <w:proofErr w:type="spellEnd"/>
-      <w:r>
-        <w:rPr>
-          <w:sz w:val="44"/>
-          <w:szCs w:val="44"/>
-        </w:rPr>
-        <w:t xml:space="preserve">: </w:t>
-      </w:r>
-      <w:proofErr w:type="spellStart"/>
-      <w:r>
-        <w:rPr>
-          <w:sz w:val="44"/>
-          <w:szCs w:val="44"/>
-        </w:rPr>
-        <w:t>Final</w:t>
-      </w:r>
-      <w:proofErr w:type="spellEnd"/>
-      <w:r>
-        <w:rPr>
-          <w:sz w:val="44"/>
-          <w:szCs w:val="44"/>
-        </w:rPr>
-        <w:t xml:space="preserve"> </w:t>
-      </w:r>
-      <w:proofErr w:type="spellStart"/>
-      <w:r>
-        <w:rPr>
-          <w:sz w:val="44"/>
-          <w:szCs w:val="44"/>
-        </w:rPr>
-        <w:t>Conflict</w:t>
-      </w:r>
-      <w:proofErr w:type="spellEnd"/>
-      <w:r>
-        <w:rPr>
-          <w:sz w:val="44"/>
-          <w:szCs w:val="44"/>
-        </w:rPr>
-        <w:t xml:space="preserve"> je hra pro dva hráče, každý hraje s jedním balíčkem. Na začátku hry se balíčky náhodně zamíchají a každý hráč si přibere 5 karet a hru začíná s 5 mincemi.</w:t>
-      </w:r>
-      <w:r>
-        <w:rPr>
-          <w:sz w:val="44"/>
-          <w:szCs w:val="44"/>
-        </w:rPr>
-        <w:t xml:space="preserve"> Hráči se střídají ve svých kolech a hru začíná náhodně určený hráč.</w:t>
       </w:r>
     </w:p>
     <w:p>
@@ -1934,23 +1932,7 @@
           <w:sz w:val="44"/>
           <w:szCs w:val="44"/>
         </w:rPr>
-        <w:t xml:space="preserve">napadeného obránce protihráče. Následně </w:t>
-      </w:r>
-      <w:proofErr w:type="gramStart"/>
-      <w:r>
-        <w:rPr>
-          <w:sz w:val="44"/>
-          <w:szCs w:val="44"/>
-        </w:rPr>
-        <w:t>určí</w:t>
-      </w:r>
-      <w:proofErr w:type="gramEnd"/>
-      <w:r>
-        <w:rPr>
-          <w:sz w:val="44"/>
-          <w:szCs w:val="44"/>
-        </w:rPr>
-        <w:t xml:space="preserve"> taktiku, kterou souboj proběhne, a to buďto zápas </w:t>
+        <w:t xml:space="preserve">napadeného obránce protihráče. Následně určí taktiku, kterou souboj proběhne, a to buďto zápas </w:t>
       </w:r>
       <w:r>
         <w:rPr>
@@ -2443,23 +2425,7 @@
           <w:sz w:val="42"/>
           <w:szCs w:val="42"/>
         </w:rPr>
-        <w:t xml:space="preserve">Bojovník s prvním útokem v souboji </w:t>
-      </w:r>
-      <w:proofErr w:type="gramStart"/>
-      <w:r>
-        <w:rPr>
-          <w:sz w:val="42"/>
-          <w:szCs w:val="42"/>
-        </w:rPr>
-        <w:t>útočí</w:t>
-      </w:r>
-      <w:proofErr w:type="gramEnd"/>
-      <w:r>
-        <w:rPr>
-          <w:sz w:val="42"/>
-          <w:szCs w:val="42"/>
-        </w:rPr>
-        <w:t xml:space="preserve"> vždy jako první a</w:t>
+        <w:t>Bojovník s prvním útokem v souboji útočí vždy jako první a</w:t>
       </w:r>
       <w:r>
         <w:rPr>
@@ -2693,23 +2659,7 @@
           <w:sz w:val="42"/>
           <w:szCs w:val="42"/>
         </w:rPr>
-        <w:t xml:space="preserve">hráče – pokud se nějakým způsobem </w:t>
-      </w:r>
-      <w:proofErr w:type="gramStart"/>
-      <w:r>
-        <w:rPr>
-          <w:sz w:val="42"/>
-          <w:szCs w:val="42"/>
-        </w:rPr>
-        <w:t>podaří</w:t>
-      </w:r>
-      <w:proofErr w:type="gramEnd"/>
-      <w:r>
-        <w:rPr>
-          <w:sz w:val="42"/>
-          <w:szCs w:val="42"/>
-        </w:rPr>
-        <w:t xml:space="preserve"> provést více útoku za kolo</w:t>
+        <w:t>hráče – pokud se nějakým způsobem podaří provést více útoku za kolo</w:t>
       </w:r>
       <w:r>
         <w:rPr>

</xml_diff>